<commit_message>
update the analysis/paper.Rmd and docx output
</commit_message>
<xml_diff>
--- a/analysis/paper/paper.docx
+++ b/analysis/paper/paper.docx
@@ -55,23 +55,24 @@
         <w:pStyle w:val="Date"/>
       </w:pPr>
       <w:r>
-        <w:t xml:space="preserve">14</w:t>
+        <w:t xml:space="preserve">16</w:t>
       </w:r>
       <w:r>
         <w:t xml:space="preserve"> </w:t>
       </w:r>
       <w:r>
-        <w:t xml:space="preserve">December,</w:t>
+        <w:t xml:space="preserve">July,</w:t>
       </w:r>
       <w:r>
         <w:t xml:space="preserve"> </w:t>
       </w:r>
       <w:r>
-        <w:t xml:space="preserve">2017</w:t>
-      </w:r>
-    </w:p>
-    <w:p>
-      <w:pPr>
+        <w:t xml:space="preserve">2018</w:t>
+      </w:r>
+    </w:p>
+    <w:p>
+      <w:pPr>
+        <w:pStyle w:val="Compact"/>
         <w:pStyle w:val="Abstract"/>
       </w:pPr>
       <w:r>
@@ -94,117 +95,119 @@
       <w:pPr>
         <w:pStyle w:val="Heading1"/>
       </w:pPr>
-      <w:bookmarkStart w:id="21" w:name="introduction"/>
+      <w:bookmarkStart w:id="20" w:name="introduction"/>
+      <w:r>
+        <w:t xml:space="preserve">Introduction</w:t>
+      </w:r>
+      <w:bookmarkEnd w:id="20"/>
+    </w:p>
+    <w:p>
+      <w:pPr>
+        <w:pStyle w:val="FirstParagraph"/>
+      </w:pPr>
+      <w:r>
+        <w:t xml:space="preserve">Here is a citation</w:t>
+      </w:r>
+      <w:r>
+        <w:t xml:space="preserve"> </w:t>
+      </w:r>
+      <w:r>
+        <w:t xml:space="preserve">(Marwick, 2017)</w:t>
+      </w:r>
+    </w:p>
+    <w:p>
+      <w:pPr>
+        <w:pStyle w:val="Heading1"/>
+      </w:pPr>
+      <w:bookmarkStart w:id="21" w:name="background"/>
+      <w:r>
+        <w:t xml:space="preserve">Background</w:t>
+      </w:r>
       <w:bookmarkEnd w:id="21"/>
-      <w:r>
-        <w:t xml:space="preserve">Introduction</w:t>
-      </w:r>
-    </w:p>
+    </w:p>
+    <w:p>
+      <w:pPr>
+        <w:pStyle w:val="Heading1"/>
+      </w:pPr>
+      <w:bookmarkStart w:id="22" w:name="methods"/>
+      <w:r>
+        <w:t xml:space="preserve">Methods</w:t>
+      </w:r>
+      <w:bookmarkEnd w:id="22"/>
+    </w:p>
+    <w:p>
+      <w:pPr>
+        <w:pStyle w:val="Heading1"/>
+      </w:pPr>
+      <w:bookmarkStart w:id="23" w:name="results"/>
+      <w:r>
+        <w:t xml:space="preserve">Results</w:t>
+      </w:r>
+      <w:bookmarkEnd w:id="23"/>
+    </w:p>
+    <w:p>
+      <w:pPr>
+        <w:pStyle w:val="Heading1"/>
+      </w:pPr>
+      <w:bookmarkStart w:id="24" w:name="discussion"/>
+      <w:r>
+        <w:t xml:space="preserve">Discussion</w:t>
+      </w:r>
+      <w:bookmarkEnd w:id="24"/>
+    </w:p>
+    <w:p>
+      <w:pPr>
+        <w:pStyle w:val="Heading1"/>
+      </w:pPr>
+      <w:bookmarkStart w:id="25" w:name="conclusion"/>
+      <w:r>
+        <w:t xml:space="preserve">Conclusion</w:t>
+      </w:r>
+      <w:bookmarkEnd w:id="25"/>
+    </w:p>
+    <w:p>
+      <w:pPr>
+        <w:pStyle w:val="Heading1"/>
+      </w:pPr>
+      <w:bookmarkStart w:id="26" w:name="acknowledgements"/>
+      <w:r>
+        <w:t xml:space="preserve">Acknowledgements</w:t>
+      </w:r>
+      <w:bookmarkEnd w:id="26"/>
+    </w:p>
+    <w:p>
+      <w:pPr>
+        <w:pStyle w:val="Heading5"/>
+      </w:pPr>
+      <w:bookmarkStart w:id="27" w:name="pagebreak"/>
+      <w:r>
+        <w:t xml:space="preserve">pagebreak</w:t>
+      </w:r>
+      <w:bookmarkEnd w:id="27"/>
+    </w:p>
+    <w:p>
+      <w:pPr>
+        <w:pStyle w:val="Heading1"/>
+      </w:pPr>
+      <w:bookmarkStart w:id="28" w:name="references"/>
+      <w:r>
+        <w:t xml:space="preserve">References</w:t>
+      </w:r>
+      <w:bookmarkEnd w:id="28"/>
+    </w:p>
+    <w:bookmarkStart w:id="31" w:name="refs"/>
+    <w:bookmarkStart w:id="30" w:name="ref-Marwick2017"/>
     <w:p>
       <w:pPr>
         <w:pStyle w:val="FirstParagraph"/>
       </w:pPr>
       <w:r>
-        <w:t xml:space="preserve">Here is a citation</w:t>
+        <w:t xml:space="preserve">Marwick, B., 2017. Computational reproducibility in archaeological research: Basic principles and a case study of their implementation. Journal of Archaeological Method and Theory 24, 424–450.</w:t>
       </w:r>
       <w:r>
         <w:t xml:space="preserve"> </w:t>
       </w:r>
-      <w:r>
-        <w:t xml:space="preserve">(Marwick, 2017)</w:t>
-      </w:r>
-    </w:p>
-    <w:p>
-      <w:pPr>
-        <w:pStyle w:val="Heading1"/>
-      </w:pPr>
-      <w:bookmarkStart w:id="22" w:name="background"/>
-      <w:bookmarkEnd w:id="22"/>
-      <w:r>
-        <w:t xml:space="preserve">Background</w:t>
-      </w:r>
-    </w:p>
-    <w:p>
-      <w:pPr>
-        <w:pStyle w:val="Heading1"/>
-      </w:pPr>
-      <w:bookmarkStart w:id="23" w:name="methods"/>
-      <w:bookmarkEnd w:id="23"/>
-      <w:r>
-        <w:t xml:space="preserve">Methods</w:t>
-      </w:r>
-    </w:p>
-    <w:p>
-      <w:pPr>
-        <w:pStyle w:val="Heading1"/>
-      </w:pPr>
-      <w:bookmarkStart w:id="24" w:name="results"/>
-      <w:bookmarkEnd w:id="24"/>
-      <w:r>
-        <w:t xml:space="preserve">Results</w:t>
-      </w:r>
-    </w:p>
-    <w:p>
-      <w:pPr>
-        <w:pStyle w:val="Heading1"/>
-      </w:pPr>
-      <w:bookmarkStart w:id="25" w:name="discussion"/>
-      <w:bookmarkEnd w:id="25"/>
-      <w:r>
-        <w:t xml:space="preserve">Discussion</w:t>
-      </w:r>
-    </w:p>
-    <w:p>
-      <w:pPr>
-        <w:pStyle w:val="Heading1"/>
-      </w:pPr>
-      <w:bookmarkStart w:id="26" w:name="conclusion"/>
-      <w:bookmarkEnd w:id="26"/>
-      <w:r>
-        <w:t xml:space="preserve">Conclusion</w:t>
-      </w:r>
-    </w:p>
-    <w:p>
-      <w:pPr>
-        <w:pStyle w:val="Heading1"/>
-      </w:pPr>
-      <w:bookmarkStart w:id="27" w:name="acknowledgements"/>
-      <w:bookmarkEnd w:id="27"/>
-      <w:r>
-        <w:t xml:space="preserve">Acknowledgements</w:t>
-      </w:r>
-    </w:p>
-    <w:p>
-      <w:pPr>
-        <w:pStyle w:val="Heading5"/>
-      </w:pPr>
-      <w:bookmarkStart w:id="28" w:name="pagebreak"/>
-      <w:bookmarkEnd w:id="28"/>
-      <w:r>
-        <w:t xml:space="preserve">pagebreak</w:t>
-      </w:r>
-    </w:p>
-    <w:p>
-      <w:pPr>
-        <w:pStyle w:val="Heading1"/>
-      </w:pPr>
-      <w:bookmarkStart w:id="29" w:name="references"/>
-      <w:bookmarkEnd w:id="29"/>
-      <w:r>
-        <w:t xml:space="preserve">References</w:t>
-      </w:r>
-    </w:p>
-    <w:p>
-      <w:pPr>
-        <w:pStyle w:val="FirstParagraph"/>
-      </w:pPr>
-      <w:r>
-        <w:t xml:space="preserve">Marwick, B., 2017. Computational reproducibility in archaeological research: Basic principles and a case study of their implementation. Journal of Archaeological Method and Theory 24, 424–450.</w:t>
-      </w:r>
-      <w:r>
-        <w:t xml:space="preserve"> </w:t>
-      </w:r>
-      <w:hyperlink r:id="rId30">
+      <w:hyperlink r:id="rId29">
         <w:r>
           <w:rPr>
             <w:rStyle w:val="Hyperlink"/>
@@ -213,32 +216,34 @@
         </w:r>
       </w:hyperlink>
     </w:p>
+    <w:bookmarkEnd w:id="30"/>
+    <w:bookmarkEnd w:id="31"/>
     <w:p>
       <w:pPr>
         <w:pStyle w:val="Heading5"/>
       </w:pPr>
-      <w:bookmarkStart w:id="31" w:name="pagebreak-1"/>
-      <w:bookmarkEnd w:id="31"/>
+      <w:bookmarkStart w:id="32" w:name="pagebreak-1"/>
       <w:r>
         <w:t xml:space="preserve">pagebreak</w:t>
       </w:r>
+      <w:bookmarkEnd w:id="32"/>
     </w:p>
     <w:p>
       <w:pPr>
         <w:pStyle w:val="Heading3"/>
       </w:pPr>
-      <w:bookmarkStart w:id="32" w:name="colophon"/>
-      <w:bookmarkEnd w:id="32"/>
+      <w:bookmarkStart w:id="33" w:name="colophon"/>
       <w:r>
         <w:t xml:space="preserve">Colophon</w:t>
       </w:r>
+      <w:bookmarkEnd w:id="33"/>
     </w:p>
     <w:p>
       <w:pPr>
         <w:pStyle w:val="FirstParagraph"/>
       </w:pPr>
       <w:r>
-        <w:t xml:space="preserve">This report was generated on 2017-12-14 23:03:58 using the following computational environment and dependencies:</w:t>
+        <w:t xml:space="preserve">This report was generated on 2018-07-16 13:45:26 using the following computational environment and dependencies:</w:t>
       </w:r>
     </w:p>
     <w:p>
@@ -258,25 +263,25 @@
         <w:rPr>
           <w:rStyle w:val="VerbatimChar"/>
         </w:rPr>
-        <w:t xml:space="preserve">#&gt;  version  R version 3.4.3 (2017-11-30)</w:t>
-      </w:r>
-      <w:r>
-        <w:br w:type="textWrapping"/>
-      </w:r>
-      <w:r>
-        <w:rPr>
-          <w:rStyle w:val="VerbatimChar"/>
-        </w:rPr>
-        <w:t xml:space="preserve">#&gt;  system   x86_64, mingw32             </w:t>
-      </w:r>
-      <w:r>
-        <w:br w:type="textWrapping"/>
-      </w:r>
-      <w:r>
-        <w:rPr>
-          <w:rStyle w:val="VerbatimChar"/>
-        </w:rPr>
-        <w:t xml:space="preserve">#&gt;  ui       RTerm                       </w:t>
+        <w:t xml:space="preserve">#&gt;  version  R version 3.5.0 (2018-04-23)</w:t>
+      </w:r>
+      <w:r>
+        <w:br w:type="textWrapping"/>
+      </w:r>
+      <w:r>
+        <w:rPr>
+          <w:rStyle w:val="VerbatimChar"/>
+        </w:rPr>
+        <w:t xml:space="preserve">#&gt;  system   x86_64, darwin15.6.0        </w:t>
+      </w:r>
+      <w:r>
+        <w:br w:type="textWrapping"/>
+      </w:r>
+      <w:r>
+        <w:rPr>
+          <w:rStyle w:val="VerbatimChar"/>
+        </w:rPr>
+        <w:t xml:space="preserve">#&gt;  ui       X11                         </w:t>
       </w:r>
       <w:r>
         <w:br w:type="textWrapping"/>
@@ -294,25 +299,25 @@
         <w:rPr>
           <w:rStyle w:val="VerbatimChar"/>
         </w:rPr>
-        <w:t xml:space="preserve">#&gt;  collate  English_Australia.1252      </w:t>
-      </w:r>
-      <w:r>
-        <w:br w:type="textWrapping"/>
-      </w:r>
-      <w:r>
-        <w:rPr>
-          <w:rStyle w:val="VerbatimChar"/>
-        </w:rPr>
-        <w:t xml:space="preserve">#&gt;  tz       Australia/Brisbane          </w:t>
-      </w:r>
-      <w:r>
-        <w:br w:type="textWrapping"/>
-      </w:r>
-      <w:r>
-        <w:rPr>
-          <w:rStyle w:val="VerbatimChar"/>
-        </w:rPr>
-        <w:t xml:space="preserve">#&gt;  date     2017-12-14                  </w:t>
+        <w:t xml:space="preserve">#&gt;  collate  en_US.UTF-8                 </w:t>
+      </w:r>
+      <w:r>
+        <w:br w:type="textWrapping"/>
+      </w:r>
+      <w:r>
+        <w:rPr>
+          <w:rStyle w:val="VerbatimChar"/>
+        </w:rPr>
+        <w:t xml:space="preserve">#&gt;  tz       America/Los_Angeles         </w:t>
+      </w:r>
+      <w:r>
+        <w:br w:type="textWrapping"/>
+      </w:r>
+      <w:r>
+        <w:rPr>
+          <w:rStyle w:val="VerbatimChar"/>
+        </w:rPr>
+        <w:t xml:space="preserve">#&gt;  date     2018-07-16                  </w:t>
       </w:r>
       <w:r>
         <w:br w:type="textWrapping"/>
@@ -330,259 +335,277 @@
         <w:rPr>
           <w:rStyle w:val="VerbatimChar"/>
         </w:rPr>
-        <w:t xml:space="preserve">#&gt;  package    * version    date       source                             </w:t>
-      </w:r>
-      <w:r>
-        <w:br w:type="textWrapping"/>
-      </w:r>
-      <w:r>
-        <w:rPr>
-          <w:rStyle w:val="VerbatimChar"/>
-        </w:rPr>
-        <w:t xml:space="preserve">#&gt;  backports    1.1.1      2017-09-25 CRAN (R 3.4.1)                     </w:t>
-      </w:r>
-      <w:r>
-        <w:br w:type="textWrapping"/>
-      </w:r>
-      <w:r>
-        <w:rPr>
-          <w:rStyle w:val="VerbatimChar"/>
-        </w:rPr>
-        <w:t xml:space="preserve">#&gt;  base       * 3.4.3      2017-12-06 local                              </w:t>
-      </w:r>
-      <w:r>
-        <w:br w:type="textWrapping"/>
-      </w:r>
-      <w:r>
-        <w:rPr>
-          <w:rStyle w:val="VerbatimChar"/>
-        </w:rPr>
-        <w:t xml:space="preserve">#&gt;  bookdown     0.5.10     2017-11-28 Github (rstudio/bookdown@d78c661)  </w:t>
-      </w:r>
-      <w:r>
-        <w:br w:type="textWrapping"/>
-      </w:r>
-      <w:r>
-        <w:rPr>
-          <w:rStyle w:val="VerbatimChar"/>
-        </w:rPr>
-        <w:t xml:space="preserve">#&gt;  compiler     3.4.3      2017-12-06 local                              </w:t>
-      </w:r>
-      <w:r>
-        <w:br w:type="textWrapping"/>
-      </w:r>
-      <w:r>
-        <w:rPr>
-          <w:rStyle w:val="VerbatimChar"/>
-        </w:rPr>
-        <w:t xml:space="preserve">#&gt;  curl         3.0        2017-10-06 CRAN (R 3.4.2)                     </w:t>
-      </w:r>
-      <w:r>
-        <w:br w:type="textWrapping"/>
-      </w:r>
-      <w:r>
-        <w:rPr>
-          <w:rStyle w:val="VerbatimChar"/>
-        </w:rPr>
-        <w:t xml:space="preserve">#&gt;  datasets   * 3.4.3      2017-12-06 local                              </w:t>
-      </w:r>
-      <w:r>
-        <w:br w:type="textWrapping"/>
-      </w:r>
-      <w:r>
-        <w:rPr>
-          <w:rStyle w:val="VerbatimChar"/>
-        </w:rPr>
-        <w:t xml:space="preserve">#&gt;  devtools     1.13.4     2017-11-09 CRAN (R 3.4.2)                     </w:t>
-      </w:r>
-      <w:r>
-        <w:br w:type="textWrapping"/>
-      </w:r>
-      <w:r>
-        <w:rPr>
-          <w:rStyle w:val="VerbatimChar"/>
-        </w:rPr>
-        <w:t xml:space="preserve">#&gt;  digest       0.6.12     2017-01-27 CRAN (R 3.4.0)                     </w:t>
-      </w:r>
-      <w:r>
-        <w:br w:type="textWrapping"/>
-      </w:r>
-      <w:r>
-        <w:rPr>
-          <w:rStyle w:val="VerbatimChar"/>
-        </w:rPr>
-        <w:t xml:space="preserve">#&gt;  evaluate     0.10.1     2017-06-24 CRAN (R 3.4.0)                     </w:t>
-      </w:r>
-      <w:r>
-        <w:br w:type="textWrapping"/>
-      </w:r>
-      <w:r>
-        <w:rPr>
-          <w:rStyle w:val="VerbatimChar"/>
-        </w:rPr>
-        <w:t xml:space="preserve">#&gt;  graphics   * 3.4.3      2017-12-06 local                              </w:t>
-      </w:r>
-      <w:r>
-        <w:br w:type="textWrapping"/>
-      </w:r>
-      <w:r>
-        <w:rPr>
-          <w:rStyle w:val="VerbatimChar"/>
-        </w:rPr>
-        <w:t xml:space="preserve">#&gt;  grDevices  * 3.4.3      2017-12-06 local                              </w:t>
-      </w:r>
-      <w:r>
-        <w:br w:type="textWrapping"/>
-      </w:r>
-      <w:r>
-        <w:rPr>
-          <w:rStyle w:val="VerbatimChar"/>
-        </w:rPr>
-        <w:t xml:space="preserve">#&gt;  htmltools    0.3.6      2017-04-28 CRAN (R 3.4.0)                     </w:t>
-      </w:r>
-      <w:r>
-        <w:br w:type="textWrapping"/>
-      </w:r>
-      <w:r>
-        <w:rPr>
-          <w:rStyle w:val="VerbatimChar"/>
-        </w:rPr>
-        <w:t xml:space="preserve">#&gt;  knitr        1.17       2017-08-10 CRAN (R 3.4.1)                     </w:t>
-      </w:r>
-      <w:r>
-        <w:br w:type="textWrapping"/>
-      </w:r>
-      <w:r>
-        <w:rPr>
-          <w:rStyle w:val="VerbatimChar"/>
-        </w:rPr>
-        <w:t xml:space="preserve">#&gt;  magrittr     1.5        2014-11-22 CRAN (R 3.4.0)                     </w:t>
-      </w:r>
-      <w:r>
-        <w:br w:type="textWrapping"/>
-      </w:r>
-      <w:r>
-        <w:rPr>
-          <w:rStyle w:val="VerbatimChar"/>
-        </w:rPr>
-        <w:t xml:space="preserve">#&gt;  memoise      1.1.0      2017-04-21 CRAN (R 3.4.0)                     </w:t>
-      </w:r>
-      <w:r>
-        <w:br w:type="textWrapping"/>
-      </w:r>
-      <w:r>
-        <w:rPr>
-          <w:rStyle w:val="VerbatimChar"/>
-        </w:rPr>
-        <w:t xml:space="preserve">#&gt;  methods    * 3.4.3      2017-12-06 local                              </w:t>
-      </w:r>
-      <w:r>
-        <w:br w:type="textWrapping"/>
-      </w:r>
-      <w:r>
-        <w:rPr>
-          <w:rStyle w:val="VerbatimChar"/>
-        </w:rPr>
-        <w:t xml:space="preserve">#&gt;  Rcpp         0.12.14    2017-11-23 CRAN (R 3.4.3)                     </w:t>
-      </w:r>
-      <w:r>
-        <w:br w:type="textWrapping"/>
-      </w:r>
-      <w:r>
-        <w:rPr>
-          <w:rStyle w:val="VerbatimChar"/>
-        </w:rPr>
-        <w:t xml:space="preserve">#&gt;  rmarkdown    1.8        2017-11-17 CRAN (R 3.4.2)                     </w:t>
-      </w:r>
-      <w:r>
-        <w:br w:type="textWrapping"/>
-      </w:r>
-      <w:r>
-        <w:rPr>
-          <w:rStyle w:val="VerbatimChar"/>
-        </w:rPr>
-        <w:t xml:space="preserve">#&gt;  rprojroot    1.2        2017-01-16 CRAN (R 3.4.0)                     </w:t>
-      </w:r>
-      <w:r>
-        <w:br w:type="textWrapping"/>
-      </w:r>
-      <w:r>
-        <w:rPr>
-          <w:rStyle w:val="VerbatimChar"/>
-        </w:rPr>
-        <w:t xml:space="preserve">#&gt;  rrtools    * 0.1.0      2017-12-14 local                              </w:t>
-      </w:r>
-      <w:r>
-        <w:br w:type="textWrapping"/>
-      </w:r>
-      <w:r>
-        <w:rPr>
-          <w:rStyle w:val="VerbatimChar"/>
-        </w:rPr>
-        <w:t xml:space="preserve">#&gt;  rstudioapi   0.7.0-9000 2017-10-09 Github (rstudio/rstudioapi@335f257)</w:t>
-      </w:r>
-      <w:r>
-        <w:br w:type="textWrapping"/>
-      </w:r>
-      <w:r>
-        <w:rPr>
-          <w:rStyle w:val="VerbatimChar"/>
-        </w:rPr>
-        <w:t xml:space="preserve">#&gt;  stats      * 3.4.3      2017-12-06 local                              </w:t>
-      </w:r>
-      <w:r>
-        <w:br w:type="textWrapping"/>
-      </w:r>
-      <w:r>
-        <w:rPr>
-          <w:rStyle w:val="VerbatimChar"/>
-        </w:rPr>
-        <w:t xml:space="preserve">#&gt;  stringi      1.1.6      2017-11-17 CRAN (R 3.4.2)                     </w:t>
-      </w:r>
-      <w:r>
-        <w:br w:type="textWrapping"/>
-      </w:r>
-      <w:r>
-        <w:rPr>
-          <w:rStyle w:val="VerbatimChar"/>
-        </w:rPr>
-        <w:t xml:space="preserve">#&gt;  stringr      1.2.0      2017-02-18 CRAN (R 3.4.0)                     </w:t>
-      </w:r>
-      <w:r>
-        <w:br w:type="textWrapping"/>
-      </w:r>
-      <w:r>
-        <w:rPr>
-          <w:rStyle w:val="VerbatimChar"/>
-        </w:rPr>
-        <w:t xml:space="preserve">#&gt;  tools        3.4.3      2017-12-06 local                              </w:t>
-      </w:r>
-      <w:r>
-        <w:br w:type="textWrapping"/>
-      </w:r>
-      <w:r>
-        <w:rPr>
-          <w:rStyle w:val="VerbatimChar"/>
-        </w:rPr>
-        <w:t xml:space="preserve">#&gt;  utils      * 3.4.3      2017-12-06 local                              </w:t>
-      </w:r>
-      <w:r>
-        <w:br w:type="textWrapping"/>
-      </w:r>
-      <w:r>
-        <w:rPr>
-          <w:rStyle w:val="VerbatimChar"/>
-        </w:rPr>
-        <w:t xml:space="preserve">#&gt;  withr        2.1.0      2017-11-01 CRAN (R 3.4.2)                     </w:t>
-      </w:r>
-      <w:r>
-        <w:br w:type="textWrapping"/>
-      </w:r>
-      <w:r>
-        <w:rPr>
-          <w:rStyle w:val="VerbatimChar"/>
-        </w:rPr>
-        <w:t xml:space="preserve">#&gt;  yaml         2.1.14     2016-11-12 CRAN (R 3.4.0)</w:t>
+        <w:t xml:space="preserve">#&gt;  package    * version date       source        </w:t>
+      </w:r>
+      <w:r>
+        <w:br w:type="textWrapping"/>
+      </w:r>
+      <w:r>
+        <w:rPr>
+          <w:rStyle w:val="VerbatimChar"/>
+        </w:rPr>
+        <w:t xml:space="preserve">#&gt;  backports    1.1.2   2017-12-13 CRAN (R 3.5.0)</w:t>
+      </w:r>
+      <w:r>
+        <w:br w:type="textWrapping"/>
+      </w:r>
+      <w:r>
+        <w:rPr>
+          <w:rStyle w:val="VerbatimChar"/>
+        </w:rPr>
+        <w:t xml:space="preserve">#&gt;  base       * 3.5.0   2018-04-24 local         </w:t>
+      </w:r>
+      <w:r>
+        <w:br w:type="textWrapping"/>
+      </w:r>
+      <w:r>
+        <w:rPr>
+          <w:rStyle w:val="VerbatimChar"/>
+        </w:rPr>
+        <w:t xml:space="preserve">#&gt;  bookdown     0.7     2018-02-18 CRAN (R 3.5.0)</w:t>
+      </w:r>
+      <w:r>
+        <w:br w:type="textWrapping"/>
+      </w:r>
+      <w:r>
+        <w:rPr>
+          <w:rStyle w:val="VerbatimChar"/>
+        </w:rPr>
+        <w:t xml:space="preserve">#&gt;  compiler     3.5.0   2018-04-24 local         </w:t>
+      </w:r>
+      <w:r>
+        <w:br w:type="textWrapping"/>
+      </w:r>
+      <w:r>
+        <w:rPr>
+          <w:rStyle w:val="VerbatimChar"/>
+        </w:rPr>
+        <w:t xml:space="preserve">#&gt;  curl         3.2     2018-03-28 CRAN (R 3.5.0)</w:t>
+      </w:r>
+      <w:r>
+        <w:br w:type="textWrapping"/>
+      </w:r>
+      <w:r>
+        <w:rPr>
+          <w:rStyle w:val="VerbatimChar"/>
+        </w:rPr>
+        <w:t xml:space="preserve">#&gt;  datasets   * 3.5.0   2018-04-24 local         </w:t>
+      </w:r>
+      <w:r>
+        <w:br w:type="textWrapping"/>
+      </w:r>
+      <w:r>
+        <w:rPr>
+          <w:rStyle w:val="VerbatimChar"/>
+        </w:rPr>
+        <w:t xml:space="preserve">#&gt;  devtools     1.13.5  2018-02-18 CRAN (R 3.5.0)</w:t>
+      </w:r>
+      <w:r>
+        <w:br w:type="textWrapping"/>
+      </w:r>
+      <w:r>
+        <w:rPr>
+          <w:rStyle w:val="VerbatimChar"/>
+        </w:rPr>
+        <w:t xml:space="preserve">#&gt;  digest       0.6.15  2018-01-28 CRAN (R 3.5.0)</w:t>
+      </w:r>
+      <w:r>
+        <w:br w:type="textWrapping"/>
+      </w:r>
+      <w:r>
+        <w:rPr>
+          <w:rStyle w:val="VerbatimChar"/>
+        </w:rPr>
+        <w:t xml:space="preserve">#&gt;  evaluate     0.10.1  2017-06-24 CRAN (R 3.5.0)</w:t>
+      </w:r>
+      <w:r>
+        <w:br w:type="textWrapping"/>
+      </w:r>
+      <w:r>
+        <w:rPr>
+          <w:rStyle w:val="VerbatimChar"/>
+        </w:rPr>
+        <w:t xml:space="preserve">#&gt;  graphics   * 3.5.0   2018-04-24 local         </w:t>
+      </w:r>
+      <w:r>
+        <w:br w:type="textWrapping"/>
+      </w:r>
+      <w:r>
+        <w:rPr>
+          <w:rStyle w:val="VerbatimChar"/>
+        </w:rPr>
+        <w:t xml:space="preserve">#&gt;  grDevices  * 3.5.0   2018-04-24 local         </w:t>
+      </w:r>
+      <w:r>
+        <w:br w:type="textWrapping"/>
+      </w:r>
+      <w:r>
+        <w:rPr>
+          <w:rStyle w:val="VerbatimChar"/>
+        </w:rPr>
+        <w:t xml:space="preserve">#&gt;  htmltools    0.3.6   2017-04-28 CRAN (R 3.5.0)</w:t>
+      </w:r>
+      <w:r>
+        <w:br w:type="textWrapping"/>
+      </w:r>
+      <w:r>
+        <w:rPr>
+          <w:rStyle w:val="VerbatimChar"/>
+        </w:rPr>
+        <w:t xml:space="preserve">#&gt;  knitr        1.20    2018-02-20 CRAN (R 3.5.0)</w:t>
+      </w:r>
+      <w:r>
+        <w:br w:type="textWrapping"/>
+      </w:r>
+      <w:r>
+        <w:rPr>
+          <w:rStyle w:val="VerbatimChar"/>
+        </w:rPr>
+        <w:t xml:space="preserve">#&gt;  magrittr     1.5     2014-11-22 CRAN (R 3.5.0)</w:t>
+      </w:r>
+      <w:r>
+        <w:br w:type="textWrapping"/>
+      </w:r>
+      <w:r>
+        <w:rPr>
+          <w:rStyle w:val="VerbatimChar"/>
+        </w:rPr>
+        <w:t xml:space="preserve">#&gt;  memoise      1.1.0   2017-04-21 CRAN (R 3.5.0)</w:t>
+      </w:r>
+      <w:r>
+        <w:br w:type="textWrapping"/>
+      </w:r>
+      <w:r>
+        <w:rPr>
+          <w:rStyle w:val="VerbatimChar"/>
+        </w:rPr>
+        <w:t xml:space="preserve">#&gt;  methods    * 3.5.0   2018-04-24 local         </w:t>
+      </w:r>
+      <w:r>
+        <w:br w:type="textWrapping"/>
+      </w:r>
+      <w:r>
+        <w:rPr>
+          <w:rStyle w:val="VerbatimChar"/>
+        </w:rPr>
+        <w:t xml:space="preserve">#&gt;  Rcpp         0.12.17 2018-05-18 CRAN (R 3.5.0)</w:t>
+      </w:r>
+      <w:r>
+        <w:br w:type="textWrapping"/>
+      </w:r>
+      <w:r>
+        <w:rPr>
+          <w:rStyle w:val="VerbatimChar"/>
+        </w:rPr>
+        <w:t xml:space="preserve">#&gt;  rmarkdown    1.10    2018-06-11 CRAN (R 3.5.0)</w:t>
+      </w:r>
+      <w:r>
+        <w:br w:type="textWrapping"/>
+      </w:r>
+      <w:r>
+        <w:rPr>
+          <w:rStyle w:val="VerbatimChar"/>
+        </w:rPr>
+        <w:t xml:space="preserve">#&gt;  rprojroot    1.3-2   2018-01-03 CRAN (R 3.5.0)</w:t>
+      </w:r>
+      <w:r>
+        <w:br w:type="textWrapping"/>
+      </w:r>
+      <w:r>
+        <w:rPr>
+          <w:rStyle w:val="VerbatimChar"/>
+        </w:rPr>
+        <w:t xml:space="preserve">#&gt;  rrtools    * 0.1.0   2018-07-16 local         </w:t>
+      </w:r>
+      <w:r>
+        <w:br w:type="textWrapping"/>
+      </w:r>
+      <w:r>
+        <w:rPr>
+          <w:rStyle w:val="VerbatimChar"/>
+        </w:rPr>
+        <w:t xml:space="preserve">#&gt;  rstudioapi   0.7     2017-09-07 CRAN (R 3.5.0)</w:t>
+      </w:r>
+      <w:r>
+        <w:br w:type="textWrapping"/>
+      </w:r>
+      <w:r>
+        <w:rPr>
+          <w:rStyle w:val="VerbatimChar"/>
+        </w:rPr>
+        <w:t xml:space="preserve">#&gt;  stats      * 3.5.0   2018-04-24 local         </w:t>
+      </w:r>
+      <w:r>
+        <w:br w:type="textWrapping"/>
+      </w:r>
+      <w:r>
+        <w:rPr>
+          <w:rStyle w:val="VerbatimChar"/>
+        </w:rPr>
+        <w:t xml:space="preserve">#&gt;  stringi      1.2.2   2018-05-02 CRAN (R 3.5.0)</w:t>
+      </w:r>
+      <w:r>
+        <w:br w:type="textWrapping"/>
+      </w:r>
+      <w:r>
+        <w:rPr>
+          <w:rStyle w:val="VerbatimChar"/>
+        </w:rPr>
+        <w:t xml:space="preserve">#&gt;  stringr      1.3.1   2018-05-10 CRAN (R 3.5.0)</w:t>
+      </w:r>
+      <w:r>
+        <w:br w:type="textWrapping"/>
+      </w:r>
+      <w:r>
+        <w:rPr>
+          <w:rStyle w:val="VerbatimChar"/>
+        </w:rPr>
+        <w:t xml:space="preserve">#&gt;  tools        3.5.0   2018-04-24 local         </w:t>
+      </w:r>
+      <w:r>
+        <w:br w:type="textWrapping"/>
+      </w:r>
+      <w:r>
+        <w:rPr>
+          <w:rStyle w:val="VerbatimChar"/>
+        </w:rPr>
+        <w:t xml:space="preserve">#&gt;  usethis      1.3.0   2018-02-24 CRAN (R 3.5.0)</w:t>
+      </w:r>
+      <w:r>
+        <w:br w:type="textWrapping"/>
+      </w:r>
+      <w:r>
+        <w:rPr>
+          <w:rStyle w:val="VerbatimChar"/>
+        </w:rPr>
+        <w:t xml:space="preserve">#&gt;  utils      * 3.5.0   2018-04-24 local         </w:t>
+      </w:r>
+      <w:r>
+        <w:br w:type="textWrapping"/>
+      </w:r>
+      <w:r>
+        <w:rPr>
+          <w:rStyle w:val="VerbatimChar"/>
+        </w:rPr>
+        <w:t xml:space="preserve">#&gt;  withr        2.1.2   2018-03-15 CRAN (R 3.5.0)</w:t>
+      </w:r>
+      <w:r>
+        <w:br w:type="textWrapping"/>
+      </w:r>
+      <w:r>
+        <w:rPr>
+          <w:rStyle w:val="VerbatimChar"/>
+        </w:rPr>
+        <w:t xml:space="preserve">#&gt;  xfun         0.3     2018-07-06 CRAN (R 3.5.0)</w:t>
+      </w:r>
+      <w:r>
+        <w:br w:type="textWrapping"/>
+      </w:r>
+      <w:r>
+        <w:rPr>
+          <w:rStyle w:val="VerbatimChar"/>
+        </w:rPr>
+        <w:t xml:space="preserve">#&gt;  yaml         2.1.19  2018-05-01 CRAN (R 3.5.0)</w:t>
       </w:r>
     </w:p>
     <w:p>
@@ -601,7 +624,7 @@
         <w:rPr>
           <w:rStyle w:val="VerbatimChar"/>
         </w:rPr>
-        <w:t xml:space="preserve">#&gt; Local:    master C:/Users/bmarwick/Desktop/rrtools/</w:t>
+        <w:t xml:space="preserve">#&gt; Local:    master /Volumes/LittleRugged/My Documents/My Various Things/rrtools</w:t>
       </w:r>
       <w:r>
         <w:br w:type="textWrapping"/>
@@ -619,7 +642,7 @@
         <w:rPr>
           <w:rStyle w:val="VerbatimChar"/>
         </w:rPr>
-        <w:t xml:space="preserve">#&gt; Head:     [15ab14d] 2017-12-14: Merge pull request #48 from wolass/master</w:t>
+        <w:t xml:space="preserve">#&gt; Head:     [f4197d5] 2018-07-16: fiddle with analysis/paper.Rmd to get circle-ci to pass</w:t>
       </w:r>
     </w:p>
     <w:sectPr>
@@ -633,6 +656,10 @@
 </w:document>
 </file>
 
+<file path=word/comments.xml><?xml version="1.0" encoding="utf-8"?>
+<w:comments xmlns:w="http://schemas.openxmlformats.org/wordprocessingml/2006/main" xmlns:m="http://schemas.openxmlformats.org/officeDocument/2006/math" xmlns:r="http://schemas.openxmlformats.org/officeDocument/2006/relationships" xmlns:o="urn:schemas-microsoft-com:office:office" xmlns:v="urn:schemas-microsoft-com:vml" xmlns:w10="urn:schemas-microsoft-com:office:word" xmlns:a="http://schemas.openxmlformats.org/drawingml/2006/main" xmlns:pic="http://schemas.openxmlformats.org/drawingml/2006/picture" xmlns:wp="http://schemas.openxmlformats.org/drawingml/2006/wordprocessingDrawing"/>
+</file>
+
 <file path=word/footnotes.xml><?xml version="1.0" encoding="utf-8"?>
 <w:footnotes xmlns:w="http://schemas.openxmlformats.org/wordprocessingml/2006/main" xmlns:m="http://schemas.openxmlformats.org/officeDocument/2006/math" xmlns:r="http://schemas.openxmlformats.org/officeDocument/2006/relationships" xmlns:o="urn:schemas-microsoft-com:office:office" xmlns:v="urn:schemas-microsoft-com:vml" xmlns:w10="urn:schemas-microsoft-com:office:word" xmlns:a="http://schemas.openxmlformats.org/drawingml/2006/main" xmlns:pic="http://schemas.openxmlformats.org/drawingml/2006/picture" xmlns:wp="http://schemas.openxmlformats.org/drawingml/2006/wordprocessingDrawing">
   <w:footnote w:type="continuationSeparator" w:id="0">
@@ -931,7 +958,7 @@
     </w:lvl>
   </w:abstractNum>
   <w:abstractNum w:abstractNumId="990">
-    <w:nsid w:val="97f533fc"/>
+    <w:nsid w:val="2c1ae401"/>
     <w:multiLevelType w:val="multilevel"/>
     <w:lvl w:ilvl="0">
       <w:numFmt w:val="bullet"/>
@@ -1008,6 +1035,28 @@
           <w:tab w:val="num" w:pos="4320"/>
         </w:tabs>
         <w:ind w:left="4800" w:hanging="480"/>
+      </w:pPr>
+    </w:lvl>
+    <w:lvl w:ilvl="7">
+      <w:numFmt w:val="bullet"/>
+      <w:lvlText w:val=" "/>
+      <w:lvlJc w:val="left"/>
+      <w:pPr>
+        <w:tabs>
+          <w:tab w:val="num" w:pos="5040"/>
+        </w:tabs>
+        <w:ind w:left="5520" w:hanging="480"/>
+      </w:pPr>
+    </w:lvl>
+    <w:lvl w:ilvl="8">
+      <w:numFmt w:val="bullet"/>
+      <w:lvlText w:val=" "/>
+      <w:lvlJc w:val="left"/>
+      <w:pPr>
+        <w:tabs>
+          <w:tab w:val="num" w:pos="5760"/>
+        </w:tabs>
+        <w:ind w:left="6240" w:hanging="480"/>
       </w:pPr>
     </w:lvl>
   </w:abstractNum>

</xml_diff>